<commit_message>
Uprava kodu podle zadani nastin prvnich radku protokolu
</commit_message>
<xml_diff>
--- a/Polacek_Milan_MOS3_Srdce_jako_pumpa.docx
+++ b/Polacek_Milan_MOS3_Srdce_jako_pumpa.docx
@@ -17,7 +17,7 @@
           <w:b/>
           <w:sz w:val="72"/>
         </w:rPr>
-        <w:t>Kulička na pružině</w:t>
+        <w:t>Srdce jako pumpa</w:t>
       </w:r>
     </w:p>
     <w:p>
@@ -55,29 +55,40 @@
       </w:r>
     </w:p>
     <w:p>
+      <w:r>
+        <w:t>Do řešení ze cvičení implementujete blok</w:t>
+      </w:r>
+      <w:r>
+        <w:t xml:space="preserve"> zdroj</w:t>
+      </w:r>
+      <w:r>
+        <w:t>e</w:t>
+      </w:r>
+      <w:r>
+        <w:t xml:space="preserve"> elasticity </w:t>
+      </w:r>
+      <w:r>
+        <w:t>a blok</w:t>
+      </w:r>
+      <w:r>
+        <w:t xml:space="preserve"> srdečních intervalů.</w:t>
+      </w:r>
+    </w:p>
+    <w:p>
+      <w:r>
+        <w:t>Vyzkoušíte si:</w:t>
+      </w:r>
+    </w:p>
+    <w:p>
       <w:pPr>
         <w:pStyle w:val="Odstavecseseznamem"/>
         <w:numPr>
           <w:ilvl w:val="0"/>
-          <w:numId w:val="1"/>
+          <w:numId w:val="7"/>
         </w:numPr>
       </w:pPr>
       <w:r>
-        <w:t xml:space="preserve">Vytvořte model DVOU pružin zapojených v sérii (dle schématu </w:t>
-      </w:r>
-      <w:r>
-        <w:t>1</w:t>
-      </w:r>
-      <w:r>
-        <w:t xml:space="preserve">). </w:t>
-      </w:r>
-      <w:proofErr w:type="spellStart"/>
-      <w:r>
-        <w:t>Odsimulujte</w:t>
-      </w:r>
-      <w:proofErr w:type="spellEnd"/>
-      <w:r>
-        <w:t xml:space="preserve"> model pro výchozí parametry pružin (k=2) a hmotnosti (m=3) po čas 10s. Výchozí výchylka druhého oscilátoru je 1 m, prvního 0. </w:t>
+        <w:t>Tvorbu vlastního diskrétního konektoru</w:t>
       </w:r>
     </w:p>
     <w:p>
@@ -85,198 +96,467 @@
         <w:pStyle w:val="Odstavecseseznamem"/>
         <w:numPr>
           <w:ilvl w:val="0"/>
-          <w:numId w:val="1"/>
+          <w:numId w:val="7"/>
         </w:numPr>
       </w:pPr>
-    </w:p>
-    <w:p>
-      <w:pPr>
-        <w:pStyle w:val="Odstavecseseznamem"/>
-        <w:numPr>
-          <w:ilvl w:val="1"/>
-          <w:numId w:val="1"/>
-        </w:numPr>
-      </w:pPr>
-      <w:r>
-        <w:t xml:space="preserve">Diskutujte kauzalitu – co se z čeho (pravděpodobně) počítá? </w:t>
-      </w:r>
-    </w:p>
-    <w:p>
-      <w:pPr>
-        <w:pStyle w:val="Odstavecseseznamem"/>
-        <w:numPr>
-          <w:ilvl w:val="1"/>
-          <w:numId w:val="1"/>
-        </w:numPr>
-      </w:pPr>
-      <w:r>
-        <w:t xml:space="preserve">K jaké změně dochází při zapojení obou pružin? </w:t>
-      </w:r>
-    </w:p>
-    <w:p>
-      <w:pPr>
-        <w:pStyle w:val="Odstavecseseznamem"/>
-        <w:numPr>
-          <w:ilvl w:val="1"/>
-          <w:numId w:val="1"/>
-        </w:numPr>
-      </w:pPr>
-      <w:r>
-        <w:t xml:space="preserve">Pozorujte a popište napojení konektory – vysvětlete, proč jsou některé veličiny kladné a jiné záporné, byť jsou zapojeny do stejného bodu. </w:t>
-      </w:r>
+      <w:r>
+        <w:t xml:space="preserve">Použití </w:t>
+      </w:r>
+      <w:proofErr w:type="spellStart"/>
+      <w:r>
+        <w:t>when</w:t>
+      </w:r>
+      <w:proofErr w:type="spellEnd"/>
     </w:p>
     <w:p>
       <w:pPr>
         <w:pStyle w:val="Odstavecseseznamem"/>
         <w:numPr>
           <w:ilvl w:val="0"/>
-          <w:numId w:val="1"/>
+          <w:numId w:val="7"/>
         </w:numPr>
       </w:pPr>
       <w:r>
-        <w:t>Přidejte do modelu dvou pružin vliv tlumení a gravitace</w:t>
-      </w:r>
+        <w:t xml:space="preserve">Použití </w:t>
+      </w:r>
+      <w:proofErr w:type="spellStart"/>
+      <w:r>
+        <w:t>if</w:t>
+      </w:r>
+      <w:proofErr w:type="spellEnd"/>
+    </w:p>
+    <w:p>
+      <w:pPr>
+        <w:pStyle w:val="Odstavecseseznamem"/>
+        <w:numPr>
+          <w:ilvl w:val="0"/>
+          <w:numId w:val="7"/>
+        </w:numPr>
+      </w:pPr>
+      <w:r>
+        <w:t>Logicky přemýšlet</w:t>
+      </w:r>
+    </w:p>
+    <w:p>
+      <w:pPr>
+        <w:pStyle w:val="Nadpis2"/>
+      </w:pPr>
+      <w:r>
+        <w:t>Podotázky z instrukcí k řešení</w:t>
+      </w:r>
+    </w:p>
+    <w:p>
+      <w:pPr>
+        <w:pStyle w:val="Odstavecseseznamem"/>
+        <w:numPr>
+          <w:ilvl w:val="0"/>
+          <w:numId w:val="8"/>
+        </w:numPr>
+      </w:pPr>
+      <w:r>
+        <w:t xml:space="preserve">Jakého typu bude </w:t>
+      </w:r>
+      <w:proofErr w:type="spellStart"/>
+      <w:r>
+        <w:t>TPulse</w:t>
+      </w:r>
+      <w:proofErr w:type="spellEnd"/>
+      <w:r>
+        <w:t>?</w:t>
+      </w:r>
+    </w:p>
+    <w:p>
+      <w:pPr>
+        <w:pStyle w:val="Odstavecseseznamem"/>
+        <w:numPr>
+          <w:ilvl w:val="0"/>
+          <w:numId w:val="8"/>
+        </w:numPr>
+      </w:pPr>
+      <w:r>
+        <w:t xml:space="preserve">Co vrací </w:t>
+      </w:r>
+      <w:proofErr w:type="spellStart"/>
+      <w:r>
+        <w:t>pre</w:t>
+      </w:r>
+      <w:proofErr w:type="spellEnd"/>
+      <w:r>
+        <w:t>(</w:t>
+      </w:r>
+      <w:proofErr w:type="spellStart"/>
+      <w:r>
+        <w:t>TPulse</w:t>
+      </w:r>
+      <w:proofErr w:type="spellEnd"/>
+      <w:r>
+        <w:t>)?</w:t>
+      </w:r>
+    </w:p>
+    <w:p>
+      <w:pPr>
+        <w:pStyle w:val="Odstavecseseznamem"/>
+        <w:numPr>
+          <w:ilvl w:val="0"/>
+          <w:numId w:val="8"/>
+        </w:numPr>
+      </w:pPr>
+      <w:r>
+        <w:t>Použijeme</w:t>
+      </w:r>
+      <w:r>
+        <w:t xml:space="preserve"> v bloku </w:t>
+      </w:r>
+      <w:proofErr w:type="spellStart"/>
+      <w:r>
+        <w:t>Heart</w:t>
+      </w:r>
+      <w:proofErr w:type="spellEnd"/>
+      <w:r>
+        <w:t xml:space="preserve"> </w:t>
+      </w:r>
+      <w:proofErr w:type="spellStart"/>
+      <w:r>
+        <w:t>Intervals</w:t>
+      </w:r>
+      <w:proofErr w:type="spellEnd"/>
+      <w:r>
+        <w:t xml:space="preserve"> </w:t>
+      </w:r>
+      <w:proofErr w:type="spellStart"/>
+      <w:r>
+        <w:t>if</w:t>
+      </w:r>
+      <w:proofErr w:type="spellEnd"/>
+      <w:r>
+        <w:t xml:space="preserve"> nebo </w:t>
+      </w:r>
+      <w:proofErr w:type="spellStart"/>
+      <w:r>
+        <w:t>when</w:t>
+      </w:r>
+      <w:proofErr w:type="spellEnd"/>
+      <w:r>
+        <w:t xml:space="preserve">? Na co reaguje </w:t>
+      </w:r>
+      <w:proofErr w:type="spellStart"/>
+      <w:r>
+        <w:t>when</w:t>
+      </w:r>
+      <w:proofErr w:type="spellEnd"/>
+      <w:r>
+        <w:t xml:space="preserve">? Jak bude vypadat podmínka? Dokážete popsat smysl operátorů </w:t>
+      </w:r>
+      <w:proofErr w:type="spellStart"/>
+      <w:r>
+        <w:t>pre</w:t>
+      </w:r>
+      <w:proofErr w:type="spellEnd"/>
+      <w:r>
+        <w:t>()?</w:t>
+      </w:r>
+    </w:p>
+    <w:p>
+      <w:pPr>
+        <w:pStyle w:val="Odstavecseseznamem"/>
+        <w:numPr>
+          <w:ilvl w:val="0"/>
+          <w:numId w:val="8"/>
+        </w:numPr>
+      </w:pPr>
+      <w:r>
+        <w:t xml:space="preserve">Použijeme v implementaci vlastního bloku Rampa </w:t>
+      </w:r>
+      <w:proofErr w:type="spellStart"/>
+      <w:r>
+        <w:t>if</w:t>
+      </w:r>
+      <w:proofErr w:type="spellEnd"/>
+      <w:r>
+        <w:t xml:space="preserve"> nebo </w:t>
+      </w:r>
+      <w:proofErr w:type="spellStart"/>
+      <w:r>
+        <w:t>when</w:t>
+      </w:r>
+      <w:proofErr w:type="spellEnd"/>
+      <w:r>
+        <w:t>?</w:t>
+      </w:r>
+    </w:p>
+    <w:p>
+      <w:pPr>
+        <w:pStyle w:val="Nadpis2"/>
+      </w:pPr>
+      <w:r>
+        <w:t>Simulace</w:t>
+      </w:r>
+    </w:p>
+    <w:p>
+      <w:pPr>
+        <w:pStyle w:val="Odstavecseseznamem"/>
+        <w:numPr>
+          <w:ilvl w:val="0"/>
+          <w:numId w:val="9"/>
+        </w:numPr>
+      </w:pPr>
+      <w:r>
+        <w:t>Pozorujte průběhy v Elastický kompartment (d), ko</w:t>
+      </w:r>
+      <w:r>
+        <w:t xml:space="preserve">nkrétně elastanci. Čím je tento </w:t>
+      </w:r>
+      <w:r>
+        <w:t>průběh</w:t>
+      </w:r>
+      <w:r>
+        <w:t xml:space="preserve"> </w:t>
+      </w:r>
+      <w:r>
+        <w:t>omezen?</w:t>
+      </w:r>
+    </w:p>
+    <w:p>
+      <w:pPr>
+        <w:pStyle w:val="Odstavecseseznamem"/>
+        <w:numPr>
+          <w:ilvl w:val="0"/>
+          <w:numId w:val="9"/>
+        </w:numPr>
+      </w:pPr>
+      <w:r>
+        <w:t>Jak se mění proměnné ve zdrojích tlaku - Zdroj tlaku (a)?</w:t>
+      </w:r>
+    </w:p>
+    <w:p>
+      <w:pPr>
+        <w:pStyle w:val="Odstavecseseznamem"/>
+        <w:numPr>
+          <w:ilvl w:val="0"/>
+          <w:numId w:val="9"/>
+        </w:numPr>
+      </w:pPr>
+      <w:r>
+        <w:t>Jakým způsobem dochází k uzavírání a otevírání chlopní?</w:t>
+      </w:r>
+    </w:p>
+    <w:p>
+      <w:pPr>
+        <w:pStyle w:val="Odstavecseseznamem"/>
+        <w:numPr>
+          <w:ilvl w:val="0"/>
+          <w:numId w:val="9"/>
+        </w:numPr>
+      </w:pPr>
+      <w:r>
+        <w:t>Pozorujte vygenerovaný průtok a srovnejte tlaky a průtoky s realitou</w:t>
+      </w:r>
+    </w:p>
+    <w:p>
+      <w:pPr>
+        <w:pStyle w:val="Nadpis1"/>
+      </w:pPr>
+      <w:r>
+        <w:t>Řešení</w:t>
+      </w:r>
+    </w:p>
+    <w:p>
+      <w:r>
+        <w:t xml:space="preserve"> </w:t>
+      </w:r>
+      <w:r>
+        <w:t xml:space="preserve">Za pomocí instrukcí ze zadání jsem </w:t>
+      </w:r>
+      <w:r>
+        <w:t>implementoval</w:t>
+      </w:r>
+      <w:r>
+        <w:t xml:space="preserve"> </w:t>
+      </w:r>
+      <w:proofErr w:type="spellStart"/>
+      <w:r>
+        <w:t>Heart</w:t>
+      </w:r>
+      <w:proofErr w:type="spellEnd"/>
+      <w:r>
+        <w:t xml:space="preserve"> e</w:t>
+      </w:r>
+      <w:r>
+        <w:t>last</w:t>
+      </w:r>
+      <w:r>
+        <w:t>icity (dále jen HE), který má nahrazovat elasticitu srdce. Implementace tohoto bloku zahrnovala jeden výstup a dva vstupy typu Real.</w:t>
+      </w:r>
+      <w:r>
+        <w:t xml:space="preserve"> Na vstupu jsem dal dle poskytnutého obrázku T0 (čas počátku systoly </w:t>
+      </w:r>
+      <w:r>
+        <w:t>v sekundách</w:t>
+      </w:r>
+      <w:r>
+        <w:t xml:space="preserve">) a </w:t>
+      </w:r>
+      <w:proofErr w:type="spellStart"/>
+      <w:r>
+        <w:t>Tsyst</w:t>
+      </w:r>
+      <w:proofErr w:type="spellEnd"/>
+      <w:r>
+        <w:t xml:space="preserve"> (délka systoly v sekundách). Na výstupu jsem dal Et.</w:t>
+      </w:r>
+      <w:r>
+        <w:t xml:space="preserve"> Dále jsem implementoval rovnice v podmínkách </w:t>
+      </w:r>
+      <w:proofErr w:type="spellStart"/>
+      <w:r>
+        <w:t>if</w:t>
+      </w:r>
+      <w:proofErr w:type="spellEnd"/>
+      <w:r>
+        <w:t xml:space="preserve"> podle instrukcí ze zadání. Blok HE jsem doplnil ještě od dva parametry </w:t>
+      </w:r>
+      <w:r>
+        <w:t>konkrétně</w:t>
+      </w:r>
+      <w:r>
+        <w:t xml:space="preserve"> Systolickou a diastolickou elasticitu </w:t>
+      </w:r>
+      <w:r>
+        <w:t>a přednastavil je dle zadání</w:t>
+      </w:r>
+      <w:r>
+        <w:t>.</w:t>
+      </w:r>
+    </w:p>
+    <w:p>
+      <w:r>
+        <w:t xml:space="preserve"> </w:t>
+      </w:r>
+      <w:r>
+        <w:t xml:space="preserve">Poté jsem implementoval za pomocí instrukcí ze zadání blok </w:t>
+      </w:r>
+      <w:proofErr w:type="spellStart"/>
+      <w:r>
+        <w:t>Heart</w:t>
+      </w:r>
+      <w:proofErr w:type="spellEnd"/>
+      <w:r>
+        <w:t xml:space="preserve"> </w:t>
+      </w:r>
+      <w:proofErr w:type="spellStart"/>
+      <w:r>
+        <w:t>intervals</w:t>
+      </w:r>
+      <w:proofErr w:type="spellEnd"/>
+      <w:r>
+        <w:t xml:space="preserve"> (dále jen HI), který jsem dle doporučení ze zadání opatřil diskrétními výstupy (T0 a </w:t>
+      </w:r>
+      <w:proofErr w:type="spellStart"/>
+      <w:r>
+        <w:t>Tsyst</w:t>
+      </w:r>
+      <w:proofErr w:type="spellEnd"/>
+      <w:r>
+        <w:t>) typu Real a vstupem HR (</w:t>
+      </w:r>
+      <w:proofErr w:type="spellStart"/>
+      <w:r>
+        <w:t>heart</w:t>
+      </w:r>
+      <w:proofErr w:type="spellEnd"/>
+      <w:r>
+        <w:t xml:space="preserve"> </w:t>
+      </w:r>
+      <w:proofErr w:type="spellStart"/>
+      <w:r>
+        <w:t>rate</w:t>
+      </w:r>
+      <w:proofErr w:type="spellEnd"/>
+      <w:r>
+        <w:t xml:space="preserve"> v úderech za minutu) také typu Real. Při deklaraci </w:t>
+      </w:r>
+      <w:r>
+        <w:t>proměnných</w:t>
+      </w:r>
+      <w:r>
+        <w:t xml:space="preserve"> nám byla v instrukcích položena</w:t>
+      </w:r>
+      <w:r>
+        <w:t xml:space="preserve"> otázka,</w:t>
+      </w:r>
+      <w:r>
+        <w:t xml:space="preserve"> jakého typu bude proměnná </w:t>
+      </w:r>
+      <w:proofErr w:type="spellStart"/>
+      <w:r>
+        <w:t>TPulse</w:t>
+      </w:r>
+      <w:proofErr w:type="spellEnd"/>
+      <w:r>
+        <w:t xml:space="preserve">, kdy jsem zvolil, že tato proměnná bude typu </w:t>
+      </w:r>
+      <w:proofErr w:type="spellStart"/>
       <w:r>
         <w:rPr>
-          <w:sz w:val="14"/>
-          <w:szCs w:val="14"/>
+          <w:i/>
         </w:rPr>
-        <w:t>1</w:t>
-      </w:r>
+        <w:t>discrete</w:t>
+      </w:r>
+      <w:proofErr w:type="spellEnd"/>
+      <w:r>
+        <w:rPr>
+          <w:i/>
+        </w:rPr>
+        <w:t xml:space="preserve"> Real</w:t>
+      </w:r>
+      <w:r>
+        <w:rPr>
+          <w:i/>
+        </w:rPr>
+        <w:t xml:space="preserve"> </w:t>
+      </w:r>
+      <w:r>
+        <w:t xml:space="preserve">(proč to je zdůvodněno dále v textu). Další otázkou, </w:t>
+      </w:r>
+      <w:bookmarkStart w:id="0" w:name="_GoBack"/>
+      <w:bookmarkEnd w:id="0"/>
+      <w:r>
+        <w:t xml:space="preserve">co bude v </w:t>
+      </w:r>
+      <w:proofErr w:type="spellStart"/>
+      <w:r>
+        <w:t>pre</w:t>
+      </w:r>
+      <w:proofErr w:type="spellEnd"/>
+      <w:r>
+        <w:t>(</w:t>
+      </w:r>
+      <w:proofErr w:type="spellStart"/>
+      <w:r>
+        <w:t>TPulse</w:t>
+      </w:r>
+      <w:proofErr w:type="spellEnd"/>
+      <w:r>
+        <w:t xml:space="preserve">). U řešení této otázky, ale není nutno modelovat, stačí využít znalost operátoru </w:t>
+      </w:r>
+      <w:proofErr w:type="spellStart"/>
+      <w:r>
+        <w:rPr>
+          <w:i/>
+        </w:rPr>
+        <w:t>pre</w:t>
+      </w:r>
+      <w:proofErr w:type="spellEnd"/>
+      <w:r>
+        <w:t xml:space="preserve">. Tento operátor nám zajišťuje rozlišení minulé a stávající hodnoty, ale má smysl jen u diskrétních </w:t>
+      </w:r>
+      <w:proofErr w:type="spellStart"/>
+      <w:r>
+        <w:t>proměných</w:t>
+      </w:r>
+      <w:proofErr w:type="spellEnd"/>
       <w:r>
         <w:t xml:space="preserve">. </w:t>
-      </w:r>
-      <w:proofErr w:type="spellStart"/>
-      <w:r>
-        <w:t>Odsimulujte</w:t>
-      </w:r>
-      <w:proofErr w:type="spellEnd"/>
-      <w:r>
-        <w:t xml:space="preserve"> pro stejné výchozí parametry jako bod 2 (tlumení = 0.5, gravitační zrychlení = 10) a </w:t>
-      </w:r>
-      <w:proofErr w:type="spellStart"/>
-      <w:r>
-        <w:t>odsimulujte</w:t>
-      </w:r>
-      <w:proofErr w:type="spellEnd"/>
-      <w:r>
-        <w:t xml:space="preserve"> pro čas 40s. </w:t>
-      </w:r>
-      <w:r>
-        <w:br/>
-      </w:r>
-    </w:p>
-    <w:tbl>
-      <w:tblPr>
-        <w:tblStyle w:val="Mkatabulky"/>
-        <w:tblW w:w="0" w:type="auto"/>
-        <w:tblBorders>
-          <w:top w:val="none" w:sz="0" w:space="0" w:color="auto"/>
-          <w:left w:val="none" w:sz="0" w:space="0" w:color="auto"/>
-          <w:bottom w:val="none" w:sz="0" w:space="0" w:color="auto"/>
-          <w:right w:val="none" w:sz="0" w:space="0" w:color="auto"/>
-          <w:insideH w:val="none" w:sz="0" w:space="0" w:color="auto"/>
-          <w:insideV w:val="none" w:sz="0" w:space="0" w:color="auto"/>
-        </w:tblBorders>
-        <w:tblLook w:val="04A0" w:firstRow="1" w:lastRow="0" w:firstColumn="1" w:lastColumn="0" w:noHBand="0" w:noVBand="1"/>
-      </w:tblPr>
-      <w:tblGrid>
-        <w:gridCol w:w="9062"/>
-      </w:tblGrid>
-      <w:tr>
-        <w:tc>
-          <w:tcPr>
-            <w:tcW w:w="9062" w:type="dxa"/>
-          </w:tcPr>
-          <w:p>
-            <w:pPr>
-              <w:jc w:val="center"/>
-            </w:pPr>
-            <w:r>
-              <w:rPr>
-                <w:noProof/>
-                <w:lang w:eastAsia="cs-CZ"/>
-              </w:rPr>
-              <w:pict>
-                <v:shapetype id="_x0000_t75" coordsize="21600,21600" o:spt="75" o:preferrelative="t" path="m@4@5l@4@11@9@11@9@5xe" filled="f" stroked="f">
-                  <v:stroke joinstyle="miter"/>
-                  <v:formulas>
-                    <v:f eqn="if lineDrawn pixelLineWidth 0"/>
-                    <v:f eqn="sum @0 1 0"/>
-                    <v:f eqn="sum 0 0 @1"/>
-                    <v:f eqn="prod @2 1 2"/>
-                    <v:f eqn="prod @3 21600 pixelWidth"/>
-                    <v:f eqn="prod @3 21600 pixelHeight"/>
-                    <v:f eqn="sum @0 0 1"/>
-                    <v:f eqn="prod @6 1 2"/>
-                    <v:f eqn="prod @7 21600 pixelWidth"/>
-                    <v:f eqn="sum @8 21600 0"/>
-                    <v:f eqn="prod @7 21600 pixelHeight"/>
-                    <v:f eqn="sum @10 21600 0"/>
-                  </v:formulas>
-                  <v:path o:extrusionok="f" gradientshapeok="t" o:connecttype="rect"/>
-                  <o:lock v:ext="edit" aspectratio="t"/>
-                </v:shapetype>
-                <v:shape id="_x0000_i1025" type="#_x0000_t75" style="width:147pt;height:333.75pt">
-                  <v:imagedata r:id="rId9" o:title="system_3"/>
-                </v:shape>
-              </w:pict>
-            </w:r>
-          </w:p>
-        </w:tc>
-      </w:tr>
-      <w:tr>
-        <w:tc>
-          <w:tcPr>
-            <w:tcW w:w="9062" w:type="dxa"/>
-          </w:tcPr>
-          <w:p>
-            <w:pPr>
-              <w:pStyle w:val="Odstavecseseznamem"/>
-              <w:numPr>
-                <w:ilvl w:val="0"/>
-                <w:numId w:val="4"/>
-              </w:numPr>
-              <w:jc w:val="center"/>
-            </w:pPr>
-            <w:r>
-              <w:t>S</w:t>
-            </w:r>
-            <w:r>
-              <w:t>chéma zapojení</w:t>
-            </w:r>
-            <w:r>
-              <w:t xml:space="preserve"> dvou kuliček na dvou pružinách dle zadání</w:t>
-            </w:r>
-          </w:p>
-        </w:tc>
-      </w:tr>
-    </w:tbl>
-    <w:p>
-      <w:r>
-        <w:br w:type="page"/>
-      </w:r>
-    </w:p>
-    <w:p>
-      <w:pPr>
-        <w:pStyle w:val="Nadpis1"/>
-      </w:pPr>
-      <w:r>
-        <w:lastRenderedPageBreak/>
-        <w:t>Řešení</w:t>
-      </w:r>
-    </w:p>
-    <w:p>
-      <w:r>
-        <w:t xml:space="preserve"> Dle zadání jsem implementoval dva systémy</w:t>
-      </w:r>
-      <w:r>
-        <w:t xml:space="preserve"> podle zadaných parametrů (viz příloha).</w:t>
-      </w:r>
-    </w:p>
-    <w:p>
-      <w:r>
-        <w:t xml:space="preserve"> V níže uvedených grafech jsou reprezentovány výsledky simulací pro zadání bodu 1 a 3. </w:t>
       </w:r>
     </w:p>
     <w:p/>
@@ -308,6 +588,7 @@
                 <w:noProof/>
                 <w:lang w:eastAsia="cs-CZ"/>
               </w:rPr>
+              <w:lastRenderedPageBreak/>
               <w:drawing>
                 <wp:inline distT="0" distB="0" distL="0" distR="0">
                   <wp:extent cx="5543550" cy="2886075"/>
@@ -326,7 +607,7 @@
                           </pic:cNvPicPr>
                         </pic:nvPicPr>
                         <pic:blipFill>
-                          <a:blip r:embed="rId10">
+                          <a:blip r:embed="rId9">
                             <a:extLst>
                               <a:ext uri="{28A0092B-C50C-407E-A947-70E740481C1C}">
                                 <a14:useLocalDpi xmlns:a14="http://schemas.microsoft.com/office/drawing/2010/main" val="0"/>
@@ -412,8 +693,27 @@
                 <w:lang w:eastAsia="cs-CZ"/>
               </w:rPr>
               <w:pict>
-                <v:shape id="_x0000_i1026" type="#_x0000_t75" style="width:436.5pt;height:227.25pt">
-                  <v:imagedata r:id="rId11" o:title="sys3"/>
+                <v:shapetype id="_x0000_t75" coordsize="21600,21600" o:spt="75" o:preferrelative="t" path="m@4@5l@4@11@9@11@9@5xe" filled="f" stroked="f">
+                  <v:stroke joinstyle="miter"/>
+                  <v:formulas>
+                    <v:f eqn="if lineDrawn pixelLineWidth 0"/>
+                    <v:f eqn="sum @0 1 0"/>
+                    <v:f eqn="sum 0 0 @1"/>
+                    <v:f eqn="prod @2 1 2"/>
+                    <v:f eqn="prod @3 21600 pixelWidth"/>
+                    <v:f eqn="prod @3 21600 pixelHeight"/>
+                    <v:f eqn="sum @0 0 1"/>
+                    <v:f eqn="prod @6 1 2"/>
+                    <v:f eqn="prod @7 21600 pixelWidth"/>
+                    <v:f eqn="sum @8 21600 0"/>
+                    <v:f eqn="prod @7 21600 pixelHeight"/>
+                    <v:f eqn="sum @10 21600 0"/>
+                  </v:formulas>
+                  <v:path o:extrusionok="f" gradientshapeok="t" o:connecttype="rect"/>
+                  <o:lock v:ext="edit" aspectratio="t"/>
+                </v:shapetype>
+                <v:shape id="_x0000_i1025" type="#_x0000_t75" style="width:436.5pt;height:227.25pt">
+                  <v:imagedata r:id="rId10" o:title="sys3"/>
                 </v:shape>
               </w:pict>
             </w:r>
@@ -534,15 +834,7 @@
         <w:t xml:space="preserve">tedy </w:t>
       </w:r>
       <w:r>
-        <w:t xml:space="preserve">sínusovka (resp. </w:t>
-      </w:r>
-      <w:proofErr w:type="spellStart"/>
-      <w:r>
-        <w:t>cosínusovka</w:t>
-      </w:r>
-      <w:proofErr w:type="spellEnd"/>
-      <w:r>
-        <w:t>). Při zapojení dvou pružin se dvěma závažími dochází k vzájemnému ovlivňování.</w:t>
+        <w:t>sínusovka (resp. cosínusovka). Při zapojení dvou pružin se dvěma závažími dochází k vzájemnému ovlivňování.</w:t>
       </w:r>
     </w:p>
     <w:p/>
@@ -595,7 +887,7 @@
                           </pic:cNvPicPr>
                         </pic:nvPicPr>
                         <pic:blipFill>
-                          <a:blip r:embed="rId12">
+                          <a:blip r:embed="rId11">
                             <a:extLst>
                               <a:ext uri="{28A0092B-C50C-407E-A947-70E740481C1C}">
                                 <a14:useLocalDpi xmlns:a14="http://schemas.microsoft.com/office/drawing/2010/main" val="0"/>
@@ -692,7 +984,7 @@
                           </pic:cNvPicPr>
                         </pic:nvPicPr>
                         <pic:blipFill>
-                          <a:blip r:embed="rId13">
+                          <a:blip r:embed="rId12">
                             <a:extLst>
                               <a:ext uri="{28A0092B-C50C-407E-A947-70E740481C1C}">
                                 <a14:useLocalDpi xmlns:a14="http://schemas.microsoft.com/office/drawing/2010/main" val="0"/>
@@ -767,12 +1059,7 @@
         <w:t>Modelica počítá veličiny jako toky a snaží se být, co nejblíže reálným předmětům</w:t>
       </w:r>
       <w:r>
-        <w:t xml:space="preserve"> (obj</w:t>
-      </w:r>
-      <w:bookmarkStart w:id="0" w:name="_GoBack"/>
-      <w:bookmarkEnd w:id="0"/>
-      <w:r>
-        <w:t>ektům)</w:t>
+        <w:t xml:space="preserve"> (objektům)</w:t>
       </w:r>
       <w:r>
         <w:t xml:space="preserve"> musí</w:t>
@@ -871,7 +1158,7 @@
       </w:r>
     </w:p>
     <w:sectPr>
-      <w:headerReference w:type="default" r:id="rId14"/>
+      <w:headerReference w:type="default" r:id="rId13"/>
       <w:pgSz w:w="11906" w:h="16838"/>
       <w:pgMar w:top="1417" w:right="1417" w:bottom="1417" w:left="1417" w:header="708" w:footer="708" w:gutter="0"/>
       <w:cols w:space="708"/>
@@ -1020,6 +1307,119 @@
 <file path=word/numbering.xml><?xml version="1.0" encoding="utf-8"?>
 <w:numbering xmlns:wpc="http://schemas.microsoft.com/office/word/2010/wordprocessingCanvas" xmlns:mc="http://schemas.openxmlformats.org/markup-compatibility/2006" xmlns:o="urn:schemas-microsoft-com:office:office" xmlns:r="http://schemas.openxmlformats.org/officeDocument/2006/relationships" xmlns:m="http://schemas.openxmlformats.org/officeDocument/2006/math" xmlns:v="urn:schemas-microsoft-com:vml" xmlns:wp14="http://schemas.microsoft.com/office/word/2010/wordprocessingDrawing" xmlns:wp="http://schemas.openxmlformats.org/drawingml/2006/wordprocessingDrawing" xmlns:w10="urn:schemas-microsoft-com:office:word" xmlns:w="http://schemas.openxmlformats.org/wordprocessingml/2006/main" xmlns:w14="http://schemas.microsoft.com/office/word/2010/wordml" xmlns:w15="http://schemas.microsoft.com/office/word/2012/wordml" xmlns:wpg="http://schemas.microsoft.com/office/word/2010/wordprocessingGroup" xmlns:wpi="http://schemas.microsoft.com/office/word/2010/wordprocessingInk" xmlns:wne="http://schemas.microsoft.com/office/word/2006/wordml" xmlns:wps="http://schemas.microsoft.com/office/word/2010/wordprocessingShape" mc:Ignorable="w14 w15 wp14">
   <w:abstractNum w:abstractNumId="0" w15:restartNumberingAfterBreak="0">
+    <w:nsid w:val="1CD55C87"/>
+    <w:multiLevelType w:val="hybridMultilevel"/>
+    <w:tmpl w:val="F760BB28"/>
+    <w:lvl w:ilvl="0" w:tplc="04050001">
+      <w:start w:val="1"/>
+      <w:numFmt w:val="bullet"/>
+      <w:lvlText w:val=""/>
+      <w:lvlJc w:val="left"/>
+      <w:pPr>
+        <w:ind w:left="720" w:hanging="360"/>
+      </w:pPr>
+      <w:rPr>
+        <w:rFonts w:ascii="Symbol" w:hAnsi="Symbol" w:hint="default"/>
+      </w:rPr>
+    </w:lvl>
+    <w:lvl w:ilvl="1" w:tplc="04050003" w:tentative="1">
+      <w:start w:val="1"/>
+      <w:numFmt w:val="bullet"/>
+      <w:lvlText w:val="o"/>
+      <w:lvlJc w:val="left"/>
+      <w:pPr>
+        <w:ind w:left="1440" w:hanging="360"/>
+      </w:pPr>
+      <w:rPr>
+        <w:rFonts w:ascii="Courier New" w:hAnsi="Courier New" w:cs="Courier New" w:hint="default"/>
+      </w:rPr>
+    </w:lvl>
+    <w:lvl w:ilvl="2" w:tplc="04050005" w:tentative="1">
+      <w:start w:val="1"/>
+      <w:numFmt w:val="bullet"/>
+      <w:lvlText w:val=""/>
+      <w:lvlJc w:val="left"/>
+      <w:pPr>
+        <w:ind w:left="2160" w:hanging="360"/>
+      </w:pPr>
+      <w:rPr>
+        <w:rFonts w:ascii="Wingdings" w:hAnsi="Wingdings" w:hint="default"/>
+      </w:rPr>
+    </w:lvl>
+    <w:lvl w:ilvl="3" w:tplc="04050001" w:tentative="1">
+      <w:start w:val="1"/>
+      <w:numFmt w:val="bullet"/>
+      <w:lvlText w:val=""/>
+      <w:lvlJc w:val="left"/>
+      <w:pPr>
+        <w:ind w:left="2880" w:hanging="360"/>
+      </w:pPr>
+      <w:rPr>
+        <w:rFonts w:ascii="Symbol" w:hAnsi="Symbol" w:hint="default"/>
+      </w:rPr>
+    </w:lvl>
+    <w:lvl w:ilvl="4" w:tplc="04050003" w:tentative="1">
+      <w:start w:val="1"/>
+      <w:numFmt w:val="bullet"/>
+      <w:lvlText w:val="o"/>
+      <w:lvlJc w:val="left"/>
+      <w:pPr>
+        <w:ind w:left="3600" w:hanging="360"/>
+      </w:pPr>
+      <w:rPr>
+        <w:rFonts w:ascii="Courier New" w:hAnsi="Courier New" w:cs="Courier New" w:hint="default"/>
+      </w:rPr>
+    </w:lvl>
+    <w:lvl w:ilvl="5" w:tplc="04050005" w:tentative="1">
+      <w:start w:val="1"/>
+      <w:numFmt w:val="bullet"/>
+      <w:lvlText w:val=""/>
+      <w:lvlJc w:val="left"/>
+      <w:pPr>
+        <w:ind w:left="4320" w:hanging="360"/>
+      </w:pPr>
+      <w:rPr>
+        <w:rFonts w:ascii="Wingdings" w:hAnsi="Wingdings" w:hint="default"/>
+      </w:rPr>
+    </w:lvl>
+    <w:lvl w:ilvl="6" w:tplc="04050001" w:tentative="1">
+      <w:start w:val="1"/>
+      <w:numFmt w:val="bullet"/>
+      <w:lvlText w:val=""/>
+      <w:lvlJc w:val="left"/>
+      <w:pPr>
+        <w:ind w:left="5040" w:hanging="360"/>
+      </w:pPr>
+      <w:rPr>
+        <w:rFonts w:ascii="Symbol" w:hAnsi="Symbol" w:hint="default"/>
+      </w:rPr>
+    </w:lvl>
+    <w:lvl w:ilvl="7" w:tplc="04050003" w:tentative="1">
+      <w:start w:val="1"/>
+      <w:numFmt w:val="bullet"/>
+      <w:lvlText w:val="o"/>
+      <w:lvlJc w:val="left"/>
+      <w:pPr>
+        <w:ind w:left="5760" w:hanging="360"/>
+      </w:pPr>
+      <w:rPr>
+        <w:rFonts w:ascii="Courier New" w:hAnsi="Courier New" w:cs="Courier New" w:hint="default"/>
+      </w:rPr>
+    </w:lvl>
+    <w:lvl w:ilvl="8" w:tplc="04050005" w:tentative="1">
+      <w:start w:val="1"/>
+      <w:numFmt w:val="bullet"/>
+      <w:lvlText w:val=""/>
+      <w:lvlJc w:val="left"/>
+      <w:pPr>
+        <w:ind w:left="6480" w:hanging="360"/>
+      </w:pPr>
+      <w:rPr>
+        <w:rFonts w:ascii="Wingdings" w:hAnsi="Wingdings" w:hint="default"/>
+      </w:rPr>
+    </w:lvl>
+  </w:abstractNum>
+  <w:abstractNum w:abstractNumId="1" w15:restartNumberingAfterBreak="0">
     <w:nsid w:val="27B213D2"/>
     <w:multiLevelType w:val="hybridMultilevel"/>
     <w:tmpl w:val="396EAAA4"/>
@@ -1108,7 +1508,7 @@
       </w:pPr>
     </w:lvl>
   </w:abstractNum>
-  <w:abstractNum w:abstractNumId="1" w15:restartNumberingAfterBreak="0">
+  <w:abstractNum w:abstractNumId="2" w15:restartNumberingAfterBreak="0">
     <w:nsid w:val="3D5A5F71"/>
     <w:multiLevelType w:val="hybridMultilevel"/>
     <w:tmpl w:val="5C963D52"/>
@@ -1194,7 +1594,7 @@
       </w:pPr>
     </w:lvl>
   </w:abstractNum>
-  <w:abstractNum w:abstractNumId="2" w15:restartNumberingAfterBreak="0">
+  <w:abstractNum w:abstractNumId="3" w15:restartNumberingAfterBreak="0">
     <w:nsid w:val="5A4131C2"/>
     <w:multiLevelType w:val="hybridMultilevel"/>
     <w:tmpl w:val="C5C6D27E"/>
@@ -1283,7 +1683,7 @@
       </w:pPr>
     </w:lvl>
   </w:abstractNum>
-  <w:abstractNum w:abstractNumId="3" w15:restartNumberingAfterBreak="0">
+  <w:abstractNum w:abstractNumId="4" w15:restartNumberingAfterBreak="0">
     <w:nsid w:val="6B3E7ECA"/>
     <w:multiLevelType w:val="hybridMultilevel"/>
     <w:tmpl w:val="A742FF88"/>
@@ -1372,7 +1772,7 @@
       </w:pPr>
     </w:lvl>
   </w:abstractNum>
-  <w:abstractNum w:abstractNumId="4" w15:restartNumberingAfterBreak="0">
+  <w:abstractNum w:abstractNumId="5" w15:restartNumberingAfterBreak="0">
     <w:nsid w:val="6EA03E4F"/>
     <w:multiLevelType w:val="hybridMultilevel"/>
     <w:tmpl w:val="78B4270A"/>
@@ -1461,7 +1861,120 @@
       </w:pPr>
     </w:lvl>
   </w:abstractNum>
-  <w:abstractNum w:abstractNumId="5" w15:restartNumberingAfterBreak="0">
+  <w:abstractNum w:abstractNumId="6" w15:restartNumberingAfterBreak="0">
+    <w:nsid w:val="71883205"/>
+    <w:multiLevelType w:val="hybridMultilevel"/>
+    <w:tmpl w:val="4C06F5CA"/>
+    <w:lvl w:ilvl="0" w:tplc="04050001">
+      <w:start w:val="1"/>
+      <w:numFmt w:val="bullet"/>
+      <w:lvlText w:val=""/>
+      <w:lvlJc w:val="left"/>
+      <w:pPr>
+        <w:ind w:left="720" w:hanging="360"/>
+      </w:pPr>
+      <w:rPr>
+        <w:rFonts w:ascii="Symbol" w:hAnsi="Symbol" w:hint="default"/>
+      </w:rPr>
+    </w:lvl>
+    <w:lvl w:ilvl="1" w:tplc="04050003" w:tentative="1">
+      <w:start w:val="1"/>
+      <w:numFmt w:val="bullet"/>
+      <w:lvlText w:val="o"/>
+      <w:lvlJc w:val="left"/>
+      <w:pPr>
+        <w:ind w:left="1440" w:hanging="360"/>
+      </w:pPr>
+      <w:rPr>
+        <w:rFonts w:ascii="Courier New" w:hAnsi="Courier New" w:cs="Courier New" w:hint="default"/>
+      </w:rPr>
+    </w:lvl>
+    <w:lvl w:ilvl="2" w:tplc="04050005" w:tentative="1">
+      <w:start w:val="1"/>
+      <w:numFmt w:val="bullet"/>
+      <w:lvlText w:val=""/>
+      <w:lvlJc w:val="left"/>
+      <w:pPr>
+        <w:ind w:left="2160" w:hanging="360"/>
+      </w:pPr>
+      <w:rPr>
+        <w:rFonts w:ascii="Wingdings" w:hAnsi="Wingdings" w:hint="default"/>
+      </w:rPr>
+    </w:lvl>
+    <w:lvl w:ilvl="3" w:tplc="04050001" w:tentative="1">
+      <w:start w:val="1"/>
+      <w:numFmt w:val="bullet"/>
+      <w:lvlText w:val=""/>
+      <w:lvlJc w:val="left"/>
+      <w:pPr>
+        <w:ind w:left="2880" w:hanging="360"/>
+      </w:pPr>
+      <w:rPr>
+        <w:rFonts w:ascii="Symbol" w:hAnsi="Symbol" w:hint="default"/>
+      </w:rPr>
+    </w:lvl>
+    <w:lvl w:ilvl="4" w:tplc="04050003" w:tentative="1">
+      <w:start w:val="1"/>
+      <w:numFmt w:val="bullet"/>
+      <w:lvlText w:val="o"/>
+      <w:lvlJc w:val="left"/>
+      <w:pPr>
+        <w:ind w:left="3600" w:hanging="360"/>
+      </w:pPr>
+      <w:rPr>
+        <w:rFonts w:ascii="Courier New" w:hAnsi="Courier New" w:cs="Courier New" w:hint="default"/>
+      </w:rPr>
+    </w:lvl>
+    <w:lvl w:ilvl="5" w:tplc="04050005" w:tentative="1">
+      <w:start w:val="1"/>
+      <w:numFmt w:val="bullet"/>
+      <w:lvlText w:val=""/>
+      <w:lvlJc w:val="left"/>
+      <w:pPr>
+        <w:ind w:left="4320" w:hanging="360"/>
+      </w:pPr>
+      <w:rPr>
+        <w:rFonts w:ascii="Wingdings" w:hAnsi="Wingdings" w:hint="default"/>
+      </w:rPr>
+    </w:lvl>
+    <w:lvl w:ilvl="6" w:tplc="04050001" w:tentative="1">
+      <w:start w:val="1"/>
+      <w:numFmt w:val="bullet"/>
+      <w:lvlText w:val=""/>
+      <w:lvlJc w:val="left"/>
+      <w:pPr>
+        <w:ind w:left="5040" w:hanging="360"/>
+      </w:pPr>
+      <w:rPr>
+        <w:rFonts w:ascii="Symbol" w:hAnsi="Symbol" w:hint="default"/>
+      </w:rPr>
+    </w:lvl>
+    <w:lvl w:ilvl="7" w:tplc="04050003" w:tentative="1">
+      <w:start w:val="1"/>
+      <w:numFmt w:val="bullet"/>
+      <w:lvlText w:val="o"/>
+      <w:lvlJc w:val="left"/>
+      <w:pPr>
+        <w:ind w:left="5760" w:hanging="360"/>
+      </w:pPr>
+      <w:rPr>
+        <w:rFonts w:ascii="Courier New" w:hAnsi="Courier New" w:cs="Courier New" w:hint="default"/>
+      </w:rPr>
+    </w:lvl>
+    <w:lvl w:ilvl="8" w:tplc="04050005" w:tentative="1">
+      <w:start w:val="1"/>
+      <w:numFmt w:val="bullet"/>
+      <w:lvlText w:val=""/>
+      <w:lvlJc w:val="left"/>
+      <w:pPr>
+        <w:ind w:left="6480" w:hanging="360"/>
+      </w:pPr>
+      <w:rPr>
+        <w:rFonts w:ascii="Wingdings" w:hAnsi="Wingdings" w:hint="default"/>
+      </w:rPr>
+    </w:lvl>
+  </w:abstractNum>
+  <w:abstractNum w:abstractNumId="7" w15:restartNumberingAfterBreak="0">
     <w:nsid w:val="7364207E"/>
     <w:multiLevelType w:val="hybridMultilevel"/>
     <w:tmpl w:val="78B4270A"/>
@@ -1550,23 +2063,145 @@
       </w:pPr>
     </w:lvl>
   </w:abstractNum>
+  <w:abstractNum w:abstractNumId="8" w15:restartNumberingAfterBreak="0">
+    <w:nsid w:val="7AA316BF"/>
+    <w:multiLevelType w:val="hybridMultilevel"/>
+    <w:tmpl w:val="D4FA1E40"/>
+    <w:lvl w:ilvl="0" w:tplc="04050001">
+      <w:start w:val="1"/>
+      <w:numFmt w:val="bullet"/>
+      <w:lvlText w:val=""/>
+      <w:lvlJc w:val="left"/>
+      <w:pPr>
+        <w:ind w:left="720" w:hanging="360"/>
+      </w:pPr>
+      <w:rPr>
+        <w:rFonts w:ascii="Symbol" w:hAnsi="Symbol" w:hint="default"/>
+      </w:rPr>
+    </w:lvl>
+    <w:lvl w:ilvl="1" w:tplc="04050003" w:tentative="1">
+      <w:start w:val="1"/>
+      <w:numFmt w:val="bullet"/>
+      <w:lvlText w:val="o"/>
+      <w:lvlJc w:val="left"/>
+      <w:pPr>
+        <w:ind w:left="1440" w:hanging="360"/>
+      </w:pPr>
+      <w:rPr>
+        <w:rFonts w:ascii="Courier New" w:hAnsi="Courier New" w:cs="Courier New" w:hint="default"/>
+      </w:rPr>
+    </w:lvl>
+    <w:lvl w:ilvl="2" w:tplc="04050005" w:tentative="1">
+      <w:start w:val="1"/>
+      <w:numFmt w:val="bullet"/>
+      <w:lvlText w:val=""/>
+      <w:lvlJc w:val="left"/>
+      <w:pPr>
+        <w:ind w:left="2160" w:hanging="360"/>
+      </w:pPr>
+      <w:rPr>
+        <w:rFonts w:ascii="Wingdings" w:hAnsi="Wingdings" w:hint="default"/>
+      </w:rPr>
+    </w:lvl>
+    <w:lvl w:ilvl="3" w:tplc="04050001" w:tentative="1">
+      <w:start w:val="1"/>
+      <w:numFmt w:val="bullet"/>
+      <w:lvlText w:val=""/>
+      <w:lvlJc w:val="left"/>
+      <w:pPr>
+        <w:ind w:left="2880" w:hanging="360"/>
+      </w:pPr>
+      <w:rPr>
+        <w:rFonts w:ascii="Symbol" w:hAnsi="Symbol" w:hint="default"/>
+      </w:rPr>
+    </w:lvl>
+    <w:lvl w:ilvl="4" w:tplc="04050003" w:tentative="1">
+      <w:start w:val="1"/>
+      <w:numFmt w:val="bullet"/>
+      <w:lvlText w:val="o"/>
+      <w:lvlJc w:val="left"/>
+      <w:pPr>
+        <w:ind w:left="3600" w:hanging="360"/>
+      </w:pPr>
+      <w:rPr>
+        <w:rFonts w:ascii="Courier New" w:hAnsi="Courier New" w:cs="Courier New" w:hint="default"/>
+      </w:rPr>
+    </w:lvl>
+    <w:lvl w:ilvl="5" w:tplc="04050005" w:tentative="1">
+      <w:start w:val="1"/>
+      <w:numFmt w:val="bullet"/>
+      <w:lvlText w:val=""/>
+      <w:lvlJc w:val="left"/>
+      <w:pPr>
+        <w:ind w:left="4320" w:hanging="360"/>
+      </w:pPr>
+      <w:rPr>
+        <w:rFonts w:ascii="Wingdings" w:hAnsi="Wingdings" w:hint="default"/>
+      </w:rPr>
+    </w:lvl>
+    <w:lvl w:ilvl="6" w:tplc="04050001" w:tentative="1">
+      <w:start w:val="1"/>
+      <w:numFmt w:val="bullet"/>
+      <w:lvlText w:val=""/>
+      <w:lvlJc w:val="left"/>
+      <w:pPr>
+        <w:ind w:left="5040" w:hanging="360"/>
+      </w:pPr>
+      <w:rPr>
+        <w:rFonts w:ascii="Symbol" w:hAnsi="Symbol" w:hint="default"/>
+      </w:rPr>
+    </w:lvl>
+    <w:lvl w:ilvl="7" w:tplc="04050003" w:tentative="1">
+      <w:start w:val="1"/>
+      <w:numFmt w:val="bullet"/>
+      <w:lvlText w:val="o"/>
+      <w:lvlJc w:val="left"/>
+      <w:pPr>
+        <w:ind w:left="5760" w:hanging="360"/>
+      </w:pPr>
+      <w:rPr>
+        <w:rFonts w:ascii="Courier New" w:hAnsi="Courier New" w:cs="Courier New" w:hint="default"/>
+      </w:rPr>
+    </w:lvl>
+    <w:lvl w:ilvl="8" w:tplc="04050005" w:tentative="1">
+      <w:start w:val="1"/>
+      <w:numFmt w:val="bullet"/>
+      <w:lvlText w:val=""/>
+      <w:lvlJc w:val="left"/>
+      <w:pPr>
+        <w:ind w:left="6480" w:hanging="360"/>
+      </w:pPr>
+      <w:rPr>
+        <w:rFonts w:ascii="Wingdings" w:hAnsi="Wingdings" w:hint="default"/>
+      </w:rPr>
+    </w:lvl>
+  </w:abstractNum>
   <w:num w:numId="1">
+    <w:abstractNumId w:val="2"/>
+  </w:num>
+  <w:num w:numId="2">
+    <w:abstractNumId w:val="4"/>
+  </w:num>
+  <w:num w:numId="3">
+    <w:abstractNumId w:val="3"/>
+  </w:num>
+  <w:num w:numId="4">
+    <w:abstractNumId w:val="7"/>
+  </w:num>
+  <w:num w:numId="5">
+    <w:abstractNumId w:val="5"/>
+  </w:num>
+  <w:num w:numId="6">
     <w:abstractNumId w:val="1"/>
   </w:num>
-  <w:num w:numId="2">
-    <w:abstractNumId w:val="3"/>
+  <w:num w:numId="7">
+    <w:abstractNumId w:val="0"/>
   </w:num>
-  <w:num w:numId="3">
-    <w:abstractNumId w:val="2"/>
+  <w:num w:numId="8">
+    <w:abstractNumId w:val="8"/>
   </w:num>
-  <w:num w:numId="4">
-    <w:abstractNumId w:val="5"/>
-  </w:num>
-  <w:num w:numId="5">
-    <w:abstractNumId w:val="4"/>
-  </w:num>
-  <w:num w:numId="6">
-    <w:abstractNumId w:val="0"/>
+  <w:num w:numId="9">
+    <w:abstractNumId w:val="6"/>
   </w:num>
 </w:numbering>
 </file>
@@ -2454,7 +3089,7 @@
 </file>
 
 <file path=customXml/itemProps1.xml><?xml version="1.0" encoding="utf-8"?>
-<ds:datastoreItem xmlns:ds="http://schemas.openxmlformats.org/officeDocument/2006/customXml" ds:itemID="{7EA39FD9-B9B0-4D80-9A2A-8B4E56AD1D41}">
+<ds:datastoreItem xmlns:ds="http://schemas.openxmlformats.org/officeDocument/2006/customXml" ds:itemID="{CC74C0F8-612B-4296-940C-913ECBEFA8C2}">
   <ds:schemaRefs>
     <ds:schemaRef ds:uri="http://schemas.openxmlformats.org/officeDocument/2006/bibliography"/>
   </ds:schemaRefs>

</xml_diff>

<commit_message>
Přidány grafy a dělávání odpovědí na simulace
</commit_message>
<xml_diff>
--- a/Polacek_Milan_MOS3_Srdce_jako_pumpa.docx
+++ b/Polacek_Milan_MOS3_Srdce_jako_pumpa.docx
@@ -388,13 +388,7 @@
         <w:t>icity (dále jen HE), který má nahrazovat elasticitu srdce. Implementace tohoto bloku zahrnovala jeden výstup a dva vstupy typu Real.</w:t>
       </w:r>
       <w:r>
-        <w:t xml:space="preserve"> Na vstupu jsem dal dle poskytnutého obrázku T0 (čas počátku systoly </w:t>
-      </w:r>
-      <w:r>
-        <w:t>v sekundách</w:t>
-      </w:r>
-      <w:r>
-        <w:t xml:space="preserve">) a </w:t>
+        <w:t xml:space="preserve"> Na vstupu jsem dal dle poskytnutého obrázku T0 (čas počátku systoly v sekundách) a </w:t>
       </w:r>
       <w:proofErr w:type="spellStart"/>
       <w:r>
@@ -516,12 +510,7 @@
         <w:t xml:space="preserve"> </w:t>
       </w:r>
       <w:r>
-        <w:t xml:space="preserve">(proč to je zdůvodněno dále v textu). Další otázkou, </w:t>
-      </w:r>
-      <w:bookmarkStart w:id="0" w:name="_GoBack"/>
-      <w:bookmarkEnd w:id="0"/>
-      <w:r>
-        <w:t xml:space="preserve">co bude v </w:t>
+        <w:t xml:space="preserve">(proč to je zdůvodněno dále v textu). Další otázkou, co bude v </w:t>
       </w:r>
       <w:proofErr w:type="spellStart"/>
       <w:r>
@@ -550,13 +539,72 @@
       <w:r>
         <w:t xml:space="preserve">. Tento operátor nám zajišťuje rozlišení minulé a stávající hodnoty, ale má smysl jen u diskrétních </w:t>
       </w:r>
-      <w:proofErr w:type="spellStart"/>
-      <w:r>
-        <w:t>proměných</w:t>
-      </w:r>
-      <w:proofErr w:type="spellEnd"/>
-      <w:r>
-        <w:t xml:space="preserve">. </w:t>
+      <w:r>
+        <w:t>proměnných</w:t>
+      </w:r>
+      <w:r>
+        <w:t>.</w:t>
+      </w:r>
+      <w:r>
+        <w:t xml:space="preserve"> Detekci náběžné hrany jsem vyřešil metodou </w:t>
+      </w:r>
+      <w:proofErr w:type="spellStart"/>
+      <w:r>
+        <w:rPr>
+          <w:i/>
+        </w:rPr>
+        <w:t>edge</w:t>
+      </w:r>
+      <w:proofErr w:type="spellEnd"/>
+      <w:r>
+        <w:t xml:space="preserve">, která je součástí knihoven </w:t>
+      </w:r>
+      <w:proofErr w:type="spellStart"/>
+      <w:r>
+        <w:t>OpenModelica</w:t>
+      </w:r>
+      <w:proofErr w:type="spellEnd"/>
+      <w:r>
+        <w:t xml:space="preserve">. Této metody využívám v podmínce </w:t>
+      </w:r>
+      <w:r>
+        <w:t xml:space="preserve">příkazu </w:t>
+      </w:r>
+      <w:proofErr w:type="spellStart"/>
+      <w:r>
+        <w:rPr>
+          <w:i/>
+        </w:rPr>
+        <w:t>when</w:t>
+      </w:r>
+      <w:proofErr w:type="spellEnd"/>
+      <w:r>
+        <w:t>, v které se spustí tzv. podprogram při splnění této podmínky (konkrétně je detekována náběžná hrana).</w:t>
+      </w:r>
+    </w:p>
+    <w:p>
+      <w:r>
+        <w:t xml:space="preserve">Jako poslední blok jsem vytvářel blok Rampa, který jsem sestavil pomocí podmínek </w:t>
+      </w:r>
+      <w:proofErr w:type="spellStart"/>
+      <w:r>
+        <w:t>if</w:t>
+      </w:r>
+      <w:proofErr w:type="spellEnd"/>
+      <w:r>
+        <w:t>, které jsem využil k nastavení výstupu v daných časových úsecích</w:t>
+      </w:r>
+      <w:r>
+        <w:t>. Tyto podmínky obsahují laicky řečeno tři rovnice přímky</w:t>
+      </w:r>
+      <w:r>
+        <w:t>, které jsem analyticky („logicky“) odvodil</w:t>
+      </w:r>
+      <w:r>
+        <w:t>.</w:t>
+      </w:r>
+      <w:r>
+        <w:t xml:space="preserve"> </w:t>
       </w:r>
     </w:p>
     <w:p/>
@@ -589,54 +637,30 @@
                 <w:lang w:eastAsia="cs-CZ"/>
               </w:rPr>
               <w:lastRenderedPageBreak/>
-              <w:drawing>
-                <wp:inline distT="0" distB="0" distL="0" distR="0">
-                  <wp:extent cx="5543550" cy="2886075"/>
-                  <wp:effectExtent l="0" t="0" r="0" b="9525"/>
-                  <wp:docPr id="1" name="Obrázek 1" descr="C:\Users\Milhouse\AppData\Local\Microsoft\Windows\INetCache\Content.Word\sys1.png"/>
-                  <wp:cNvGraphicFramePr>
-                    <a:graphicFrameLocks xmlns:a="http://schemas.openxmlformats.org/drawingml/2006/main" noChangeAspect="1"/>
-                  </wp:cNvGraphicFramePr>
-                  <a:graphic xmlns:a="http://schemas.openxmlformats.org/drawingml/2006/main">
-                    <a:graphicData uri="http://schemas.openxmlformats.org/drawingml/2006/picture">
-                      <pic:pic xmlns:pic="http://schemas.openxmlformats.org/drawingml/2006/picture">
-                        <pic:nvPicPr>
-                          <pic:cNvPr id="0" name="Picture 3" descr="C:\Users\Milhouse\AppData\Local\Microsoft\Windows\INetCache\Content.Word\sys1.png"/>
-                          <pic:cNvPicPr>
-                            <a:picLocks noChangeAspect="1" noChangeArrowheads="1"/>
-                          </pic:cNvPicPr>
-                        </pic:nvPicPr>
-                        <pic:blipFill>
-                          <a:blip r:embed="rId9">
-                            <a:extLst>
-                              <a:ext uri="{28A0092B-C50C-407E-A947-70E740481C1C}">
-                                <a14:useLocalDpi xmlns:a14="http://schemas.microsoft.com/office/drawing/2010/main" val="0"/>
-                              </a:ext>
-                            </a:extLst>
-                          </a:blip>
-                          <a:srcRect/>
-                          <a:stretch>
-                            <a:fillRect/>
-                          </a:stretch>
-                        </pic:blipFill>
-                        <pic:spPr bwMode="auto">
-                          <a:xfrm>
-                            <a:off x="0" y="0"/>
-                            <a:ext cx="5543550" cy="2886075"/>
-                          </a:xfrm>
-                          <a:prstGeom prst="rect">
-                            <a:avLst/>
-                          </a:prstGeom>
-                          <a:noFill/>
-                          <a:ln>
-                            <a:noFill/>
-                          </a:ln>
-                        </pic:spPr>
-                      </pic:pic>
-                    </a:graphicData>
-                  </a:graphic>
-                </wp:inline>
-              </w:drawing>
+              <w:pict>
+                <v:shapetype id="_x0000_t75" coordsize="21600,21600" o:spt="75" o:preferrelative="t" path="m@4@5l@4@11@9@11@9@5xe" filled="f" stroked="f">
+                  <v:stroke joinstyle="miter"/>
+                  <v:formulas>
+                    <v:f eqn="if lineDrawn pixelLineWidth 0"/>
+                    <v:f eqn="sum @0 1 0"/>
+                    <v:f eqn="sum 0 0 @1"/>
+                    <v:f eqn="prod @2 1 2"/>
+                    <v:f eqn="prod @3 21600 pixelWidth"/>
+                    <v:f eqn="prod @3 21600 pixelHeight"/>
+                    <v:f eqn="sum @0 0 1"/>
+                    <v:f eqn="prod @6 1 2"/>
+                    <v:f eqn="prod @7 21600 pixelWidth"/>
+                    <v:f eqn="sum @8 21600 0"/>
+                    <v:f eqn="prod @7 21600 pixelHeight"/>
+                    <v:f eqn="sum @10 21600 0"/>
+                  </v:formulas>
+                  <v:path o:extrusionok="f" gradientshapeok="t" o:connecttype="rect"/>
+                  <o:lock v:ext="edit" aspectratio="t"/>
+                </v:shapetype>
+                <v:shape id="_x0000_i1025" type="#_x0000_t75" style="width:330pt;height:283.5pt">
+                  <v:imagedata r:id="rId9" o:title="beatingHeart"/>
+                </v:shape>
+              </w:pict>
             </w:r>
           </w:p>
         </w:tc>
@@ -656,12 +680,52 @@
               <w:jc w:val="center"/>
             </w:pPr>
             <w:r>
-              <w:t>Výsledný graf simulace závislosti pozice kuliček v čase dle 1. bodu zadání</w:t>
+              <w:t>Upravené schéma ze cvičení pro základní zadání</w:t>
             </w:r>
           </w:p>
         </w:tc>
       </w:tr>
     </w:tbl>
+    <w:p/>
+    <w:p>
+      <w:r>
+        <w:t xml:space="preserve">Z pozorování výsledků ze simulací jsem zjistil, že elastanci je ovlivněna </w:t>
+      </w:r>
+      <w:r>
+        <w:t>vstupními</w:t>
+      </w:r>
+      <w:r>
+        <w:t xml:space="preserve"> </w:t>
+      </w:r>
+      <w:r>
+        <w:t xml:space="preserve">parametry. Proměnné </w:t>
+      </w:r>
+      <w:r>
+        <w:t>(</w:t>
+      </w:r>
+      <w:r>
+        <w:t xml:space="preserve">konkrétně </w:t>
+      </w:r>
+      <w:r>
+        <w:t xml:space="preserve">průtok) </w:t>
+      </w:r>
+      <w:r>
+        <w:t>ve zdrojích tlaku se mění</w:t>
+      </w:r>
+      <w:r>
+        <w:t xml:space="preserve"> podle zvyšující se tepové frekvence jak je vidět na grafu 2.</w:t>
+      </w:r>
+      <w:r>
+        <w:t xml:space="preserve"> Kdy je vidět, jak od 10 vteřiny začíná průtok klesat a od 20 vteřiny se ustálí.</w:t>
+      </w:r>
+    </w:p>
+    <w:p>
+      <w:r>
+        <w:t>K otevírání a uzavírání chlopní dochází na základě</w:t>
+      </w:r>
+      <w:bookmarkStart w:id="0" w:name="_GoBack"/>
+      <w:bookmarkEnd w:id="0"/>
+    </w:p>
     <w:p/>
     <w:p/>
     <w:tbl>
@@ -688,32 +752,9 @@
           </w:tcPr>
           <w:p>
             <w:r>
-              <w:rPr>
-                <w:noProof/>
-                <w:lang w:eastAsia="cs-CZ"/>
-              </w:rPr>
               <w:pict>
-                <v:shapetype id="_x0000_t75" coordsize="21600,21600" o:spt="75" o:preferrelative="t" path="m@4@5l@4@11@9@11@9@5xe" filled="f" stroked="f">
-                  <v:stroke joinstyle="miter"/>
-                  <v:formulas>
-                    <v:f eqn="if lineDrawn pixelLineWidth 0"/>
-                    <v:f eqn="sum @0 1 0"/>
-                    <v:f eqn="sum 0 0 @1"/>
-                    <v:f eqn="prod @2 1 2"/>
-                    <v:f eqn="prod @3 21600 pixelWidth"/>
-                    <v:f eqn="prod @3 21600 pixelHeight"/>
-                    <v:f eqn="sum @0 0 1"/>
-                    <v:f eqn="prod @6 1 2"/>
-                    <v:f eqn="prod @7 21600 pixelWidth"/>
-                    <v:f eqn="sum @8 21600 0"/>
-                    <v:f eqn="prod @7 21600 pixelHeight"/>
-                    <v:f eqn="sum @10 21600 0"/>
-                  </v:formulas>
-                  <v:path o:extrusionok="f" gradientshapeok="t" o:connecttype="rect"/>
-                  <o:lock v:ext="edit" aspectratio="t"/>
-                </v:shapetype>
-                <v:shape id="_x0000_i1025" type="#_x0000_t75" style="width:436.5pt;height:227.25pt">
-                  <v:imagedata r:id="rId10" o:title="sys3"/>
+                <v:shape id="_x0000_i1026" type="#_x0000_t75" style="width:436.5pt;height:227.25pt">
+                  <v:imagedata r:id="rId10" o:title="zmenaTlaku"/>
                 </v:shape>
               </w:pict>
             </w:r>
@@ -735,7 +776,10 @@
               <w:jc w:val="center"/>
             </w:pPr>
             <w:r>
-              <w:t>Výsledný graf simulace závislosti pozice kuliček v čase dle 3. bodu zadání</w:t>
+              <w:t xml:space="preserve">Výsledný graf </w:t>
+            </w:r>
+            <w:r>
+              <w:t>velikosti průtoku v čase.</w:t>
             </w:r>
           </w:p>
         </w:tc>
@@ -752,387 +796,6 @@
     </w:p>
     <w:p>
       <w:pPr>
-        <w:pStyle w:val="Nadpis2"/>
-      </w:pPr>
-      <w:r>
-        <w:lastRenderedPageBreak/>
-        <w:t>Diskuze kauzality systému</w:t>
-      </w:r>
-    </w:p>
-    <w:p>
-      <w:r>
-        <w:t xml:space="preserve"> </w:t>
-      </w:r>
-      <w:r>
-        <w:t>Kauzalita systému</w:t>
-      </w:r>
-      <w:r>
-        <w:t>,</w:t>
-      </w:r>
-      <w:r>
-        <w:t xml:space="preserve"> </w:t>
-      </w:r>
-      <w:r>
-        <w:t>v grafu 1, nám n</w:t>
-      </w:r>
-      <w:r>
-        <w:t xml:space="preserve">ázorně </w:t>
-      </w:r>
-      <w:r>
-        <w:t>zobraz</w:t>
-      </w:r>
-      <w:r>
-        <w:t>uje</w:t>
-      </w:r>
-      <w:r>
-        <w:t xml:space="preserve"> </w:t>
-      </w:r>
-      <w:r>
-        <w:t>vzájemné působení závaží resp. kuliček</w:t>
-      </w:r>
-      <w:r>
-        <w:t>. Kulička 1 je tedy vychýlena kuličkou 2 z rozvážné polohy. V důsledku toho kulička 1 ovlivňuje pozici kuličky 2 (a naopak).</w:t>
-      </w:r>
-    </w:p>
-    <w:p>
-      <w:pPr>
-        <w:pStyle w:val="Nadpis2"/>
-      </w:pPr>
-      <w:r>
-        <w:t>K jaké změně dochází při zapojení obou pružin</w:t>
-      </w:r>
-      <w:r>
-        <w:t>?</w:t>
-      </w:r>
-    </w:p>
-    <w:p>
-      <w:r>
-        <w:t xml:space="preserve"> U zapojení kuličky na jedné pružině </w:t>
-      </w:r>
-      <w:r>
-        <w:t>(</w:t>
-      </w:r>
-      <w:r>
-        <w:t>viz schéma 2</w:t>
-      </w:r>
-      <w:r>
-        <w:t>)</w:t>
-      </w:r>
-      <w:r>
-        <w:t xml:space="preserve"> </w:t>
-      </w:r>
-      <w:r>
-        <w:t>a p</w:t>
-      </w:r>
-      <w:r>
-        <w:t>ři nastavení parametrů</w:t>
-      </w:r>
-      <w:r>
-        <w:t xml:space="preserve"> (k=2, m=3, výchozí výchylka 1m) je vidět z grafu 3, že systém je schopen oscilovat a výsledkem pozice kuličky v čase je </w:t>
-      </w:r>
-      <w:r>
-        <w:t xml:space="preserve">tedy </w:t>
-      </w:r>
-      <w:r>
-        <w:t>sínusovka (resp. cosínusovka). Při zapojení dvou pružin se dvěma závažími dochází k vzájemnému ovlivňování.</w:t>
-      </w:r>
-    </w:p>
-    <w:p/>
-    <w:tbl>
-      <w:tblPr>
-        <w:tblStyle w:val="Mkatabulky"/>
-        <w:tblW w:w="0" w:type="auto"/>
-        <w:tblBorders>
-          <w:top w:val="none" w:sz="0" w:space="0" w:color="auto"/>
-          <w:left w:val="none" w:sz="0" w:space="0" w:color="auto"/>
-          <w:bottom w:val="none" w:sz="0" w:space="0" w:color="auto"/>
-          <w:right w:val="none" w:sz="0" w:space="0" w:color="auto"/>
-          <w:insideH w:val="none" w:sz="0" w:space="0" w:color="auto"/>
-          <w:insideV w:val="none" w:sz="0" w:space="0" w:color="auto"/>
-        </w:tblBorders>
-        <w:tblLook w:val="04A0" w:firstRow="1" w:lastRow="0" w:firstColumn="1" w:lastColumn="0" w:noHBand="0" w:noVBand="1"/>
-      </w:tblPr>
-      <w:tblGrid>
-        <w:gridCol w:w="9062"/>
-      </w:tblGrid>
-      <w:tr>
-        <w:tc>
-          <w:tcPr>
-            <w:tcW w:w="9062" w:type="dxa"/>
-          </w:tcPr>
-          <w:p>
-            <w:pPr>
-              <w:jc w:val="center"/>
-            </w:pPr>
-            <w:r>
-              <w:rPr>
-                <w:noProof/>
-                <w:lang w:eastAsia="cs-CZ"/>
-              </w:rPr>
-              <w:drawing>
-                <wp:inline distT="0" distB="0" distL="0" distR="0">
-                  <wp:extent cx="1209675" cy="3208641"/>
-                  <wp:effectExtent l="0" t="0" r="0" b="0"/>
-                  <wp:docPr id="2" name="Obrázek 2" descr="C:\Users\Milhouse\AppData\Local\Microsoft\Windows\INetCache\Content.Word\system_alone.png"/>
-                  <wp:cNvGraphicFramePr>
-                    <a:graphicFrameLocks xmlns:a="http://schemas.openxmlformats.org/drawingml/2006/main" noChangeAspect="1"/>
-                  </wp:cNvGraphicFramePr>
-                  <a:graphic xmlns:a="http://schemas.openxmlformats.org/drawingml/2006/main">
-                    <a:graphicData uri="http://schemas.openxmlformats.org/drawingml/2006/picture">
-                      <pic:pic xmlns:pic="http://schemas.openxmlformats.org/drawingml/2006/picture">
-                        <pic:nvPicPr>
-                          <pic:cNvPr id="0" name="Picture 5" descr="C:\Users\Milhouse\AppData\Local\Microsoft\Windows\INetCache\Content.Word\system_alone.png"/>
-                          <pic:cNvPicPr>
-                            <a:picLocks noChangeAspect="1" noChangeArrowheads="1"/>
-                          </pic:cNvPicPr>
-                        </pic:nvPicPr>
-                        <pic:blipFill>
-                          <a:blip r:embed="rId11">
-                            <a:extLst>
-                              <a:ext uri="{28A0092B-C50C-407E-A947-70E740481C1C}">
-                                <a14:useLocalDpi xmlns:a14="http://schemas.microsoft.com/office/drawing/2010/main" val="0"/>
-                              </a:ext>
-                            </a:extLst>
-                          </a:blip>
-                          <a:srcRect/>
-                          <a:stretch>
-                            <a:fillRect/>
-                          </a:stretch>
-                        </pic:blipFill>
-                        <pic:spPr bwMode="auto">
-                          <a:xfrm>
-                            <a:off x="0" y="0"/>
-                            <a:ext cx="1215190" cy="3223269"/>
-                          </a:xfrm>
-                          <a:prstGeom prst="rect">
-                            <a:avLst/>
-                          </a:prstGeom>
-                          <a:noFill/>
-                          <a:ln>
-                            <a:noFill/>
-                          </a:ln>
-                        </pic:spPr>
-                      </pic:pic>
-                    </a:graphicData>
-                  </a:graphic>
-                </wp:inline>
-              </w:drawing>
-            </w:r>
-          </w:p>
-        </w:tc>
-      </w:tr>
-      <w:tr>
-        <w:tc>
-          <w:tcPr>
-            <w:tcW w:w="9062" w:type="dxa"/>
-          </w:tcPr>
-          <w:p>
-            <w:pPr>
-              <w:jc w:val="center"/>
-            </w:pPr>
-            <w:r>
-              <w:t>2. Schéma zapojení jedné kuličky na jedné pružině</w:t>
-            </w:r>
-          </w:p>
-        </w:tc>
-      </w:tr>
-    </w:tbl>
-    <w:p/>
-    <w:tbl>
-      <w:tblPr>
-        <w:tblStyle w:val="Mkatabulky"/>
-        <w:tblW w:w="0" w:type="auto"/>
-        <w:tblBorders>
-          <w:top w:val="none" w:sz="0" w:space="0" w:color="auto"/>
-          <w:left w:val="none" w:sz="0" w:space="0" w:color="auto"/>
-          <w:bottom w:val="none" w:sz="0" w:space="0" w:color="auto"/>
-          <w:right w:val="none" w:sz="0" w:space="0" w:color="auto"/>
-          <w:insideH w:val="none" w:sz="0" w:space="0" w:color="auto"/>
-          <w:insideV w:val="none" w:sz="0" w:space="0" w:color="auto"/>
-        </w:tblBorders>
-        <w:tblLook w:val="04A0" w:firstRow="1" w:lastRow="0" w:firstColumn="1" w:lastColumn="0" w:noHBand="0" w:noVBand="1"/>
-      </w:tblPr>
-      <w:tblGrid>
-        <w:gridCol w:w="9062"/>
-      </w:tblGrid>
-      <w:tr>
-        <w:tc>
-          <w:tcPr>
-            <w:tcW w:w="9062" w:type="dxa"/>
-          </w:tcPr>
-          <w:p>
-            <w:r>
-              <w:rPr>
-                <w:noProof/>
-                <w:lang w:eastAsia="cs-CZ"/>
-              </w:rPr>
-              <w:drawing>
-                <wp:inline distT="0" distB="0" distL="0" distR="0">
-                  <wp:extent cx="5543550" cy="2886075"/>
-                  <wp:effectExtent l="0" t="0" r="0" b="9525"/>
-                  <wp:docPr id="3" name="Obrázek 3" descr="C:\Users\Milhouse\AppData\Local\Microsoft\Windows\INetCache\Content.Word\sysA.PNG"/>
-                  <wp:cNvGraphicFramePr>
-                    <a:graphicFrameLocks xmlns:a="http://schemas.openxmlformats.org/drawingml/2006/main" noChangeAspect="1"/>
-                  </wp:cNvGraphicFramePr>
-                  <a:graphic xmlns:a="http://schemas.openxmlformats.org/drawingml/2006/main">
-                    <a:graphicData uri="http://schemas.openxmlformats.org/drawingml/2006/picture">
-                      <pic:pic xmlns:pic="http://schemas.openxmlformats.org/drawingml/2006/picture">
-                        <pic:nvPicPr>
-                          <pic:cNvPr id="0" name="Picture 8" descr="C:\Users\Milhouse\AppData\Local\Microsoft\Windows\INetCache\Content.Word\sysA.PNG"/>
-                          <pic:cNvPicPr>
-                            <a:picLocks noChangeAspect="1" noChangeArrowheads="1"/>
-                          </pic:cNvPicPr>
-                        </pic:nvPicPr>
-                        <pic:blipFill>
-                          <a:blip r:embed="rId12">
-                            <a:extLst>
-                              <a:ext uri="{28A0092B-C50C-407E-A947-70E740481C1C}">
-                                <a14:useLocalDpi xmlns:a14="http://schemas.microsoft.com/office/drawing/2010/main" val="0"/>
-                              </a:ext>
-                            </a:extLst>
-                          </a:blip>
-                          <a:srcRect/>
-                          <a:stretch>
-                            <a:fillRect/>
-                          </a:stretch>
-                        </pic:blipFill>
-                        <pic:spPr bwMode="auto">
-                          <a:xfrm>
-                            <a:off x="0" y="0"/>
-                            <a:ext cx="5543550" cy="2886075"/>
-                          </a:xfrm>
-                          <a:prstGeom prst="rect">
-                            <a:avLst/>
-                          </a:prstGeom>
-                          <a:noFill/>
-                          <a:ln>
-                            <a:noFill/>
-                          </a:ln>
-                        </pic:spPr>
-                      </pic:pic>
-                    </a:graphicData>
-                  </a:graphic>
-                </wp:inline>
-              </w:drawing>
-            </w:r>
-          </w:p>
-        </w:tc>
-      </w:tr>
-      <w:tr>
-        <w:tc>
-          <w:tcPr>
-            <w:tcW w:w="9062" w:type="dxa"/>
-          </w:tcPr>
-          <w:p>
-            <w:pPr>
-              <w:pStyle w:val="Odstavecseseznamem"/>
-              <w:numPr>
-                <w:ilvl w:val="0"/>
-                <w:numId w:val="6"/>
-              </w:numPr>
-              <w:jc w:val="center"/>
-            </w:pPr>
-            <w:r>
-              <w:t>Výsledný graf simulace závislosti pozice kuličky v čase</w:t>
-            </w:r>
-          </w:p>
-        </w:tc>
-      </w:tr>
-    </w:tbl>
-    <w:p>
-      <w:pPr>
-        <w:pStyle w:val="Nadpis2"/>
-      </w:pPr>
-      <w:r>
-        <w:lastRenderedPageBreak/>
-        <w:t>Popis napojení konektorů</w:t>
-      </w:r>
-    </w:p>
-    <w:p>
-      <w:r>
-        <w:t xml:space="preserve"> Protože </w:t>
-      </w:r>
-      <w:r>
-        <w:t>Open</w:t>
-      </w:r>
-      <w:r>
-        <w:t>Modelica počítá veličiny jako toky a snaží se být, co nejblíže reálným předmětům</w:t>
-      </w:r>
-      <w:r>
-        <w:t xml:space="preserve"> (objektům)</w:t>
-      </w:r>
-      <w:r>
-        <w:t xml:space="preserve"> musí</w:t>
-      </w:r>
-      <w:r>
-        <w:t xml:space="preserve"> také přejímat základní fyzikální zákony</w:t>
-      </w:r>
-      <w:r>
-        <w:t>.</w:t>
-      </w:r>
-      <w:r>
-        <w:t xml:space="preserve"> </w:t>
-      </w:r>
-      <w:r>
-        <w:t>Z</w:t>
-      </w:r>
-      <w:r>
-        <w:t>de konkrétně Zákon o zachování energie.  A proto součet všech</w:t>
-      </w:r>
-      <w:r>
-        <w:t xml:space="preserve"> </w:t>
-      </w:r>
-      <w:r>
-        <w:t xml:space="preserve">energií </w:t>
-      </w:r>
-      <w:r>
-        <w:t xml:space="preserve">(vstupujících i vystupujících) </w:t>
-      </w:r>
-      <w:r>
-        <w:t>v daném uzlu</w:t>
-      </w:r>
-      <w:r>
-        <w:t xml:space="preserve"> musí být roven nule. Z toho </w:t>
-      </w:r>
-      <w:r>
-        <w:t xml:space="preserve">nám </w:t>
-      </w:r>
-      <w:r>
-        <w:t>vyplýv</w:t>
-      </w:r>
-      <w:r>
-        <w:t>á</w:t>
-      </w:r>
-      <w:r>
-        <w:t xml:space="preserve">, že některé veličiny musí být záporné a některé kladné. </w:t>
-      </w:r>
-      <w:r>
-        <w:t xml:space="preserve"> </w:t>
-      </w:r>
-      <w:r>
-        <w:t xml:space="preserve"> </w:t>
-      </w:r>
-    </w:p>
-    <w:p>
-      <w:pPr>
-        <w:spacing w:after="160" w:line="259" w:lineRule="auto"/>
-        <w:rPr>
-          <w:rFonts w:ascii="Calibri" w:hAnsi="Calibri" w:cs="Calibri"/>
-          <w:color w:val="000000"/>
-          <w:sz w:val="22"/>
-        </w:rPr>
-      </w:pPr>
-      <w:r>
-        <w:rPr>
-          <w:rFonts w:ascii="Calibri" w:hAnsi="Calibri" w:cs="Calibri"/>
-          <w:color w:val="000000"/>
-          <w:sz w:val="22"/>
-        </w:rPr>
-        <w:br w:type="page"/>
-      </w:r>
-    </w:p>
-    <w:p>
-      <w:pPr>
         <w:pStyle w:val="Nadpis1"/>
       </w:pPr>
       <w:r>
@@ -1158,7 +821,7 @@
       </w:r>
     </w:p>
     <w:sectPr>
-      <w:headerReference w:type="default" r:id="rId13"/>
+      <w:headerReference w:type="default" r:id="rId11"/>
       <w:pgSz w:w="11906" w:h="16838"/>
       <w:pgMar w:top="1417" w:right="1417" w:bottom="1417" w:left="1417" w:header="708" w:footer="708" w:gutter="0"/>
       <w:cols w:space="708"/>
@@ -3089,7 +2752,7 @@
 </file>
 
 <file path=customXml/itemProps1.xml><?xml version="1.0" encoding="utf-8"?>
-<ds:datastoreItem xmlns:ds="http://schemas.openxmlformats.org/officeDocument/2006/customXml" ds:itemID="{CC74C0F8-612B-4296-940C-913ECBEFA8C2}">
+<ds:datastoreItem xmlns:ds="http://schemas.openxmlformats.org/officeDocument/2006/customXml" ds:itemID="{3E4CC5FB-872F-4446-BFB0-E03E55B8FB86}">
   <ds:schemaRefs>
     <ds:schemaRef ds:uri="http://schemas.openxmlformats.org/officeDocument/2006/bibliography"/>
   </ds:schemaRefs>

</xml_diff>